<commit_message>
adding aluminum extrusion profile and types
</commit_message>
<xml_diff>
--- a/Essential 3D printing Topics.docx
+++ b/Essential 3D printing Topics.docx
@@ -1126,6 +1126,978 @@
     </w:p>
     <w:p>
       <w:pPr>
+        <w:spacing w:line="360" w:lineRule="auto"/>
+        <w:jc w:val="both"/>
+      </w:pPr>
+      <w:r>
+        <w:rPr>
+          <w:noProof/>
+          <w:lang w:bidi="km-KH"/>
+        </w:rPr>
+        <w:lastRenderedPageBreak/>
+        <w:t xml:space="preserve"> </w:t>
+      </w:r>
+      <w:r>
+        <w:tab/>
+        <w:t>For aluminum Extr</w:t>
+      </w:r>
+      <w:r>
+        <w:t xml:space="preserve">usion rail there are V-rail which is linear </w:t>
+      </w:r>
+      <w:proofErr w:type="spellStart"/>
+      <w:r>
+        <w:t>rial</w:t>
+      </w:r>
+      <w:proofErr w:type="spellEnd"/>
+      <w:r>
+        <w:t xml:space="preserve"> and not linear rail in </w:t>
+      </w:r>
+      <w:proofErr w:type="gramStart"/>
+      <w:r>
+        <w:t>the  image</w:t>
+      </w:r>
+      <w:proofErr w:type="gramEnd"/>
+      <w:r>
+        <w:t xml:space="preserve"> below. </w:t>
+      </w:r>
+    </w:p>
+    <w:p>
+      <w:pPr>
+        <w:spacing w:line="360" w:lineRule="auto"/>
+        <w:jc w:val="both"/>
+      </w:pPr>
+      <w:r>
+        <w:rPr>
+          <w:noProof/>
+          <w:lang w:bidi="km-KH"/>
+        </w:rPr>
+        <w:drawing>
+          <wp:anchor distT="0" distB="0" distL="114300" distR="114300" simplePos="0" relativeHeight="251675648" behindDoc="0" locked="0" layoutInCell="1" allowOverlap="1" wp14:anchorId="0087E754" wp14:editId="78C21FC9">
+            <wp:simplePos x="0" y="0"/>
+            <wp:positionH relativeFrom="column">
+              <wp:posOffset>4994275</wp:posOffset>
+            </wp:positionH>
+            <wp:positionV relativeFrom="paragraph">
+              <wp:posOffset>17145</wp:posOffset>
+            </wp:positionV>
+            <wp:extent cx="1946910" cy="1264285"/>
+            <wp:effectExtent l="0" t="0" r="0" b="0"/>
+            <wp:wrapSquare wrapText="bothSides"/>
+            <wp:docPr id="17" name="Picture 17"/>
+            <wp:cNvGraphicFramePr>
+              <a:graphicFrameLocks xmlns:a="http://schemas.openxmlformats.org/drawingml/2006/main" noChangeAspect="1"/>
+            </wp:cNvGraphicFramePr>
+            <a:graphic xmlns:a="http://schemas.openxmlformats.org/drawingml/2006/main">
+              <a:graphicData uri="http://schemas.openxmlformats.org/drawingml/2006/picture">
+                <pic:pic xmlns:pic="http://schemas.openxmlformats.org/drawingml/2006/picture">
+                  <pic:nvPicPr>
+                    <pic:cNvPr id="1" name=""/>
+                    <pic:cNvPicPr/>
+                  </pic:nvPicPr>
+                  <pic:blipFill>
+                    <a:blip r:embed="rId8" cstate="print">
+                      <a:extLst>
+                        <a:ext uri="{28A0092B-C50C-407E-A947-70E740481C1C}">
+                          <a14:useLocalDpi xmlns:a14="http://schemas.microsoft.com/office/drawing/2010/main" val="0"/>
+                        </a:ext>
+                      </a:extLst>
+                    </a:blip>
+                    <a:stretch>
+                      <a:fillRect/>
+                    </a:stretch>
+                  </pic:blipFill>
+                  <pic:spPr>
+                    <a:xfrm>
+                      <a:off x="0" y="0"/>
+                      <a:ext cx="1946910" cy="1264285"/>
+                    </a:xfrm>
+                    <a:prstGeom prst="rect">
+                      <a:avLst/>
+                    </a:prstGeom>
+                  </pic:spPr>
+                </pic:pic>
+              </a:graphicData>
+            </a:graphic>
+            <wp14:sizeRelH relativeFrom="page">
+              <wp14:pctWidth>0</wp14:pctWidth>
+            </wp14:sizeRelH>
+            <wp14:sizeRelV relativeFrom="page">
+              <wp14:pctHeight>0</wp14:pctHeight>
+            </wp14:sizeRelV>
+          </wp:anchor>
+        </w:drawing>
+      </w:r>
+      <w:r>
+        <w:rPr>
+          <w:noProof/>
+        </w:rPr>
+        <mc:AlternateContent>
+          <mc:Choice Requires="wps">
+            <w:drawing>
+              <wp:anchor distT="0" distB="0" distL="114300" distR="114300" simplePos="0" relativeHeight="251677696" behindDoc="0" locked="0" layoutInCell="1" allowOverlap="1" wp14:anchorId="3258E749" wp14:editId="17AD9EBC">
+                <wp:simplePos x="0" y="0"/>
+                <wp:positionH relativeFrom="column">
+                  <wp:posOffset>4994275</wp:posOffset>
+                </wp:positionH>
+                <wp:positionV relativeFrom="paragraph">
+                  <wp:posOffset>1338580</wp:posOffset>
+                </wp:positionV>
+                <wp:extent cx="1946910" cy="635"/>
+                <wp:effectExtent l="0" t="0" r="0" b="0"/>
+                <wp:wrapSquare wrapText="bothSides"/>
+                <wp:docPr id="18" name="Text Box 18"/>
+                <wp:cNvGraphicFramePr/>
+                <a:graphic xmlns:a="http://schemas.openxmlformats.org/drawingml/2006/main">
+                  <a:graphicData uri="http://schemas.microsoft.com/office/word/2010/wordprocessingShape">
+                    <wps:wsp>
+                      <wps:cNvSpPr txBox="1"/>
+                      <wps:spPr>
+                        <a:xfrm>
+                          <a:off x="0" y="0"/>
+                          <a:ext cx="1946910" cy="635"/>
+                        </a:xfrm>
+                        <a:prstGeom prst="rect">
+                          <a:avLst/>
+                        </a:prstGeom>
+                        <a:solidFill>
+                          <a:prstClr val="white"/>
+                        </a:solidFill>
+                        <a:ln>
+                          <a:noFill/>
+                        </a:ln>
+                        <a:effectLst/>
+                      </wps:spPr>
+                      <wps:txbx>
+                        <w:txbxContent>
+                          <w:p>
+                            <w:pPr>
+                              <w:pStyle w:val="Caption"/>
+                              <w:rPr>
+                                <w:noProof/>
+                                <w:sz w:val="24"/>
+                                <w:szCs w:val="22"/>
+                              </w:rPr>
+                            </w:pPr>
+                            <w:r>
+                              <w:t xml:space="preserve">Figure </w:t>
+                            </w:r>
+                            <w:r>
+                              <w:fldChar w:fldCharType="begin"/>
+                            </w:r>
+                            <w:r>
+                              <w:instrText xml:space="preserve"> SEQ Figure \* ARABIC </w:instrText>
+                            </w:r>
+                            <w:r>
+                              <w:fldChar w:fldCharType="separate"/>
+                            </w:r>
+                            <w:r>
+                              <w:rPr>
+                                <w:noProof/>
+                              </w:rPr>
+                              <w:t>3</w:t>
+                            </w:r>
+                            <w:r>
+                              <w:fldChar w:fldCharType="end"/>
+                            </w:r>
+                            <w:r>
+                              <w:t xml:space="preserve">: </w:t>
+                            </w:r>
+                            <w:proofErr w:type="spellStart"/>
+                            <w:r>
+                              <w:t>Vrial</w:t>
+                            </w:r>
+                            <w:proofErr w:type="spellEnd"/>
+                            <w:r>
+                              <w:t xml:space="preserve"> and chamfered wheel</w:t>
+                            </w:r>
+                          </w:p>
+                        </w:txbxContent>
+                      </wps:txbx>
+                      <wps:bodyPr rot="0" spcFirstLastPara="0" vertOverflow="overflow" horzOverflow="overflow" vert="horz" wrap="square" lIns="0" tIns="0" rIns="0" bIns="0" numCol="1" spcCol="0" rtlCol="0" fromWordArt="0" anchor="t" anchorCtr="0" forceAA="0" compatLnSpc="1">
+                        <a:prstTxWarp prst="textNoShape">
+                          <a:avLst/>
+                        </a:prstTxWarp>
+                        <a:spAutoFit/>
+                      </wps:bodyPr>
+                    </wps:wsp>
+                  </a:graphicData>
+                </a:graphic>
+              </wp:anchor>
+            </w:drawing>
+          </mc:Choice>
+          <mc:Fallback>
+            <w:pict>
+              <v:shape w14:anchorId="3258E749" id="Text Box 18" o:spid="_x0000_s1028" type="#_x0000_t202" style="position:absolute;left:0;text-align:left;margin-left:393.25pt;margin-top:105.4pt;width:153.3pt;height:.05pt;z-index:251677696;visibility:visible;mso-wrap-style:square;mso-wrap-distance-left:9pt;mso-wrap-distance-top:0;mso-wrap-distance-right:9pt;mso-wrap-distance-bottom:0;mso-position-horizontal:absolute;mso-position-horizontal-relative:text;mso-position-vertical:absolute;mso-position-vertical-relative:text;v-text-anchor:top" o:gfxdata="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" stroked="f">
+                <v:textbox style="mso-fit-shape-to-text:t" inset="0,0,0,0">
+                  <w:txbxContent>
+                    <w:p>
+                      <w:pPr>
+                        <w:pStyle w:val="Caption"/>
+                        <w:rPr>
+                          <w:noProof/>
+                          <w:sz w:val="24"/>
+                          <w:szCs w:val="22"/>
+                        </w:rPr>
+                      </w:pPr>
+                      <w:r>
+                        <w:t xml:space="preserve">Figure </w:t>
+                      </w:r>
+                      <w:r>
+                        <w:fldChar w:fldCharType="begin"/>
+                      </w:r>
+                      <w:r>
+                        <w:instrText xml:space="preserve"> SEQ Figure \* ARABIC </w:instrText>
+                      </w:r>
+                      <w:r>
+                        <w:fldChar w:fldCharType="separate"/>
+                      </w:r>
+                      <w:r>
+                        <w:rPr>
+                          <w:noProof/>
+                        </w:rPr>
+                        <w:t>3</w:t>
+                      </w:r>
+                      <w:r>
+                        <w:fldChar w:fldCharType="end"/>
+                      </w:r>
+                      <w:r>
+                        <w:t xml:space="preserve">: </w:t>
+                      </w:r>
+                      <w:proofErr w:type="spellStart"/>
+                      <w:r>
+                        <w:t>Vrial</w:t>
+                      </w:r>
+                      <w:proofErr w:type="spellEnd"/>
+                      <w:r>
+                        <w:t xml:space="preserve"> and chamfered wheel</w:t>
+                      </w:r>
+                    </w:p>
+                  </w:txbxContent>
+                </v:textbox>
+                <w10:wrap type="square"/>
+              </v:shape>
+            </w:pict>
+          </mc:Fallback>
+        </mc:AlternateContent>
+      </w:r>
+      <w:r>
+        <w:rPr>
+          <w:i/>
+          <w:iCs/>
+        </w:rPr>
+        <w:t>V-rail</w:t>
+      </w:r>
+      <w:r>
+        <w:t xml:space="preserve"> is matches the contour of a chamfered wheel.</w:t>
+      </w:r>
+      <w:r>
+        <w:rPr>
+          <w:noProof/>
+          <w:lang w:bidi="km-KH"/>
+        </w:rPr>
+        <w:t xml:space="preserve"> </w:t>
+      </w:r>
+    </w:p>
+    <w:p>
+      <w:pPr>
+        <w:spacing w:line="360" w:lineRule="auto"/>
+        <w:jc w:val="both"/>
+      </w:pPr>
+      <w:r>
+        <w:rPr>
+          <w:noProof/>
+        </w:rPr>
+        <mc:AlternateContent>
+          <mc:Choice Requires="wps">
+            <w:drawing>
+              <wp:anchor distT="0" distB="0" distL="114300" distR="114300" simplePos="0" relativeHeight="251683840" behindDoc="0" locked="0" layoutInCell="1" allowOverlap="1" wp14:anchorId="4D0D2F7B" wp14:editId="0DE34DBD">
+                <wp:simplePos x="0" y="0"/>
+                <wp:positionH relativeFrom="column">
+                  <wp:posOffset>5660390</wp:posOffset>
+                </wp:positionH>
+                <wp:positionV relativeFrom="paragraph">
+                  <wp:posOffset>2849245</wp:posOffset>
+                </wp:positionV>
+                <wp:extent cx="1141095" cy="635"/>
+                <wp:effectExtent l="0" t="0" r="0" b="0"/>
+                <wp:wrapSquare wrapText="bothSides"/>
+                <wp:docPr id="26" name="Text Box 26"/>
+                <wp:cNvGraphicFramePr/>
+                <a:graphic xmlns:a="http://schemas.openxmlformats.org/drawingml/2006/main">
+                  <a:graphicData uri="http://schemas.microsoft.com/office/word/2010/wordprocessingShape">
+                    <wps:wsp>
+                      <wps:cNvSpPr txBox="1"/>
+                      <wps:spPr>
+                        <a:xfrm>
+                          <a:off x="0" y="0"/>
+                          <a:ext cx="1141095" cy="635"/>
+                        </a:xfrm>
+                        <a:prstGeom prst="rect">
+                          <a:avLst/>
+                        </a:prstGeom>
+                        <a:solidFill>
+                          <a:prstClr val="white"/>
+                        </a:solidFill>
+                        <a:ln>
+                          <a:noFill/>
+                        </a:ln>
+                        <a:effectLst/>
+                      </wps:spPr>
+                      <wps:txbx>
+                        <w:txbxContent>
+                          <w:p>
+                            <w:pPr>
+                              <w:pStyle w:val="Caption"/>
+                              <w:rPr>
+                                <w:noProof/>
+                                <w:sz w:val="24"/>
+                                <w:szCs w:val="22"/>
+                              </w:rPr>
+                            </w:pPr>
+                            <w:r>
+                              <w:t xml:space="preserve">Figure </w:t>
+                            </w:r>
+                            <w:r>
+                              <w:fldChar w:fldCharType="begin"/>
+                            </w:r>
+                            <w:r>
+                              <w:instrText xml:space="preserve"> SEQ Figure \* ARABIC </w:instrText>
+                            </w:r>
+                            <w:r>
+                              <w:fldChar w:fldCharType="separate"/>
+                            </w:r>
+                            <w:r>
+                              <w:rPr>
+                                <w:noProof/>
+                              </w:rPr>
+                              <w:t>4</w:t>
+                            </w:r>
+                            <w:r>
+                              <w:fldChar w:fldCharType="end"/>
+                            </w:r>
+                            <w:r>
+                              <w:t xml:space="preserve">: Linear </w:t>
+                            </w:r>
+                            <w:proofErr w:type="spellStart"/>
+                            <w:r>
+                              <w:t>rial</w:t>
+                            </w:r>
+                            <w:proofErr w:type="spellEnd"/>
+                            <w:r>
+                              <w:t xml:space="preserve"> and NOT-linear rail</w:t>
+                            </w:r>
+                          </w:p>
+                        </w:txbxContent>
+                      </wps:txbx>
+                      <wps:bodyPr rot="0" spcFirstLastPara="0" vertOverflow="overflow" horzOverflow="overflow" vert="horz" wrap="square" lIns="0" tIns="0" rIns="0" bIns="0" numCol="1" spcCol="0" rtlCol="0" fromWordArt="0" anchor="t" anchorCtr="0" forceAA="0" compatLnSpc="1">
+                        <a:prstTxWarp prst="textNoShape">
+                          <a:avLst/>
+                        </a:prstTxWarp>
+                        <a:spAutoFit/>
+                      </wps:bodyPr>
+                    </wps:wsp>
+                  </a:graphicData>
+                </a:graphic>
+              </wp:anchor>
+            </w:drawing>
+          </mc:Choice>
+          <mc:Fallback>
+            <w:pict>
+              <v:shape w14:anchorId="4D0D2F7B" id="Text Box 26" o:spid="_x0000_s1029" type="#_x0000_t202" style="position:absolute;left:0;text-align:left;margin-left:445.7pt;margin-top:224.35pt;width:89.85pt;height:.05pt;z-index:251683840;visibility:visible;mso-wrap-style:square;mso-wrap-distance-left:9pt;mso-wrap-distance-top:0;mso-wrap-distance-right:9pt;mso-wrap-distance-bottom:0;mso-position-horizontal:absolute;mso-position-horizontal-relative:text;mso-position-vertical:absolute;mso-position-vertical-relative:text;v-text-anchor:top" o:gfxdata="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" stroked="f">
+                <v:textbox style="mso-fit-shape-to-text:t" inset="0,0,0,0">
+                  <w:txbxContent>
+                    <w:p>
+                      <w:pPr>
+                        <w:pStyle w:val="Caption"/>
+                        <w:rPr>
+                          <w:noProof/>
+                          <w:sz w:val="24"/>
+                          <w:szCs w:val="22"/>
+                        </w:rPr>
+                      </w:pPr>
+                      <w:r>
+                        <w:t xml:space="preserve">Figure </w:t>
+                      </w:r>
+                      <w:r>
+                        <w:fldChar w:fldCharType="begin"/>
+                      </w:r>
+                      <w:r>
+                        <w:instrText xml:space="preserve"> SEQ Figure \* ARABIC </w:instrText>
+                      </w:r>
+                      <w:r>
+                        <w:fldChar w:fldCharType="separate"/>
+                      </w:r>
+                      <w:r>
+                        <w:rPr>
+                          <w:noProof/>
+                        </w:rPr>
+                        <w:t>4</w:t>
+                      </w:r>
+                      <w:r>
+                        <w:fldChar w:fldCharType="end"/>
+                      </w:r>
+                      <w:r>
+                        <w:t xml:space="preserve">: Linear </w:t>
+                      </w:r>
+                      <w:proofErr w:type="spellStart"/>
+                      <w:r>
+                        <w:t>rial</w:t>
+                      </w:r>
+                      <w:proofErr w:type="spellEnd"/>
+                      <w:r>
+                        <w:t xml:space="preserve"> and NOT-linear rail</w:t>
+                      </w:r>
+                    </w:p>
+                  </w:txbxContent>
+                </v:textbox>
+                <w10:wrap type="square"/>
+              </v:shape>
+            </w:pict>
+          </mc:Fallback>
+        </mc:AlternateContent>
+      </w:r>
+      <w:r>
+        <w:rPr>
+          <w:noProof/>
+          <w:lang w:bidi="km-KH"/>
+        </w:rPr>
+        <w:drawing>
+          <wp:anchor distT="0" distB="0" distL="114300" distR="114300" simplePos="0" relativeHeight="251681792" behindDoc="0" locked="0" layoutInCell="1" allowOverlap="1" wp14:anchorId="25DE3659" wp14:editId="58D7BAD7">
+            <wp:simplePos x="0" y="0"/>
+            <wp:positionH relativeFrom="column">
+              <wp:posOffset>5660390</wp:posOffset>
+            </wp:positionH>
+            <wp:positionV relativeFrom="paragraph">
+              <wp:posOffset>1207135</wp:posOffset>
+            </wp:positionV>
+            <wp:extent cx="1141095" cy="1584960"/>
+            <wp:effectExtent l="0" t="0" r="1905" b="0"/>
+            <wp:wrapSquare wrapText="bothSides"/>
+            <wp:docPr id="15" name="Picture 15"/>
+            <wp:cNvGraphicFramePr>
+              <a:graphicFrameLocks xmlns:a="http://schemas.openxmlformats.org/drawingml/2006/main" noChangeAspect="1"/>
+            </wp:cNvGraphicFramePr>
+            <a:graphic xmlns:a="http://schemas.openxmlformats.org/drawingml/2006/main">
+              <a:graphicData uri="http://schemas.openxmlformats.org/drawingml/2006/picture">
+                <pic:pic xmlns:pic="http://schemas.openxmlformats.org/drawingml/2006/picture">
+                  <pic:nvPicPr>
+                    <pic:cNvPr id="1" name=""/>
+                    <pic:cNvPicPr/>
+                  </pic:nvPicPr>
+                  <pic:blipFill>
+                    <a:blip r:embed="rId9">
+                      <a:extLst>
+                        <a:ext uri="{28A0092B-C50C-407E-A947-70E740481C1C}">
+                          <a14:useLocalDpi xmlns:a14="http://schemas.microsoft.com/office/drawing/2010/main" val="0"/>
+                        </a:ext>
+                      </a:extLst>
+                    </a:blip>
+                    <a:stretch>
+                      <a:fillRect/>
+                    </a:stretch>
+                  </pic:blipFill>
+                  <pic:spPr>
+                    <a:xfrm>
+                      <a:off x="0" y="0"/>
+                      <a:ext cx="1141095" cy="1584960"/>
+                    </a:xfrm>
+                    <a:prstGeom prst="rect">
+                      <a:avLst/>
+                    </a:prstGeom>
+                  </pic:spPr>
+                </pic:pic>
+              </a:graphicData>
+            </a:graphic>
+            <wp14:sizeRelH relativeFrom="page">
+              <wp14:pctWidth>0</wp14:pctWidth>
+            </wp14:sizeRelH>
+            <wp14:sizeRelV relativeFrom="page">
+              <wp14:pctHeight>0</wp14:pctHeight>
+            </wp14:sizeRelV>
+          </wp:anchor>
+        </w:drawing>
+      </w:r>
+      <w:r>
+        <w:t>The four profiles of 3D printer and CNC machine most uses are:</w:t>
+      </w:r>
+    </w:p>
+    <w:tbl>
+      <w:tblPr>
+        <w:tblStyle w:val="TableGrid"/>
+        <w:tblW w:w="0" w:type="auto"/>
+        <w:tblLook w:val="04A0" w:firstRow="1" w:lastRow="0" w:firstColumn="1" w:lastColumn="0" w:noHBand="0" w:noVBand="1"/>
+      </w:tblPr>
+      <w:tblGrid>
+        <w:gridCol w:w="3179"/>
+        <w:gridCol w:w="3848"/>
+      </w:tblGrid>
+      <w:tr>
+        <w:trPr>
+          <w:trHeight w:val="789"/>
+        </w:trPr>
+        <w:tc>
+          <w:tcPr>
+            <w:tcW w:w="3179" w:type="dxa"/>
+          </w:tcPr>
+          <w:p>
+            <w:r>
+              <w:t>20x20</w:t>
+            </w:r>
+          </w:p>
+        </w:tc>
+        <w:tc>
+          <w:tcPr>
+            <w:tcW w:w="3180" w:type="dxa"/>
+          </w:tcPr>
+          <w:p>
+            <w:pPr>
+              <w:spacing w:line="360" w:lineRule="auto"/>
+              <w:jc w:val="center"/>
+            </w:pPr>
+            <w:r>
+              <w:rPr>
+                <w:noProof/>
+                <w:lang w:bidi="km-KH"/>
+              </w:rPr>
+              <w:drawing>
+                <wp:inline distT="0" distB="0" distL="0" distR="0" wp14:anchorId="724ABB9C" wp14:editId="58CDD2BE">
+                  <wp:extent cx="1511262" cy="1341120"/>
+                  <wp:effectExtent l="0" t="0" r="0" b="0"/>
+                  <wp:docPr id="21" name="Picture 21"/>
+                  <wp:cNvGraphicFramePr>
+                    <a:graphicFrameLocks xmlns:a="http://schemas.openxmlformats.org/drawingml/2006/main" noChangeAspect="1"/>
+                  </wp:cNvGraphicFramePr>
+                  <a:graphic xmlns:a="http://schemas.openxmlformats.org/drawingml/2006/main">
+                    <a:graphicData uri="http://schemas.openxmlformats.org/drawingml/2006/picture">
+                      <pic:pic xmlns:pic="http://schemas.openxmlformats.org/drawingml/2006/picture">
+                        <pic:nvPicPr>
+                          <pic:cNvPr id="1" name=""/>
+                          <pic:cNvPicPr/>
+                        </pic:nvPicPr>
+                        <pic:blipFill>
+                          <a:blip r:embed="rId10"/>
+                          <a:stretch>
+                            <a:fillRect/>
+                          </a:stretch>
+                        </pic:blipFill>
+                        <pic:spPr>
+                          <a:xfrm>
+                            <a:off x="0" y="0"/>
+                            <a:ext cx="1512442" cy="1342168"/>
+                          </a:xfrm>
+                          <a:prstGeom prst="rect">
+                            <a:avLst/>
+                          </a:prstGeom>
+                        </pic:spPr>
+                      </pic:pic>
+                    </a:graphicData>
+                  </a:graphic>
+                </wp:inline>
+              </w:drawing>
+            </w:r>
+          </w:p>
+        </w:tc>
+      </w:tr>
+      <w:tr>
+        <w:trPr>
+          <w:trHeight w:val="821"/>
+        </w:trPr>
+        <w:tc>
+          <w:tcPr>
+            <w:tcW w:w="3179" w:type="dxa"/>
+          </w:tcPr>
+          <w:p>
+            <w:r>
+              <w:t>20x40</w:t>
+            </w:r>
+          </w:p>
+        </w:tc>
+        <w:tc>
+          <w:tcPr>
+            <w:tcW w:w="3180" w:type="dxa"/>
+          </w:tcPr>
+          <w:p>
+            <w:pPr>
+              <w:spacing w:line="360" w:lineRule="auto"/>
+              <w:jc w:val="center"/>
+            </w:pPr>
+            <w:r>
+              <w:rPr>
+                <w:noProof/>
+                <w:lang w:bidi="km-KH"/>
+              </w:rPr>
+              <w:drawing>
+                <wp:inline distT="0" distB="0" distL="0" distR="0" wp14:anchorId="46591956" wp14:editId="724B457E">
+                  <wp:extent cx="1562100" cy="2076450"/>
+                  <wp:effectExtent l="9525" t="0" r="9525" b="9525"/>
+                  <wp:docPr id="22" name="Picture 22"/>
+                  <wp:cNvGraphicFramePr>
+                    <a:graphicFrameLocks xmlns:a="http://schemas.openxmlformats.org/drawingml/2006/main" noChangeAspect="1"/>
+                  </wp:cNvGraphicFramePr>
+                  <a:graphic xmlns:a="http://schemas.openxmlformats.org/drawingml/2006/main">
+                    <a:graphicData uri="http://schemas.openxmlformats.org/drawingml/2006/picture">
+                      <pic:pic xmlns:pic="http://schemas.openxmlformats.org/drawingml/2006/picture">
+                        <pic:nvPicPr>
+                          <pic:cNvPr id="1" name=""/>
+                          <pic:cNvPicPr/>
+                        </pic:nvPicPr>
+                        <pic:blipFill>
+                          <a:blip r:embed="rId11"/>
+                          <a:stretch>
+                            <a:fillRect/>
+                          </a:stretch>
+                        </pic:blipFill>
+                        <pic:spPr>
+                          <a:xfrm rot="16200000">
+                            <a:off x="0" y="0"/>
+                            <a:ext cx="1562100" cy="2076450"/>
+                          </a:xfrm>
+                          <a:prstGeom prst="rect">
+                            <a:avLst/>
+                          </a:prstGeom>
+                        </pic:spPr>
+                      </pic:pic>
+                    </a:graphicData>
+                  </a:graphic>
+                </wp:inline>
+              </w:drawing>
+            </w:r>
+          </w:p>
+        </w:tc>
+      </w:tr>
+      <w:tr>
+        <w:trPr>
+          <w:trHeight w:val="789"/>
+        </w:trPr>
+        <w:tc>
+          <w:tcPr>
+            <w:tcW w:w="3179" w:type="dxa"/>
+          </w:tcPr>
+          <w:p>
+            <w:r>
+              <w:t>20x60</w:t>
+            </w:r>
+          </w:p>
+        </w:tc>
+        <w:tc>
+          <w:tcPr>
+            <w:tcW w:w="3180" w:type="dxa"/>
+          </w:tcPr>
+          <w:p>
+            <w:pPr>
+              <w:spacing w:line="360" w:lineRule="auto"/>
+              <w:jc w:val="center"/>
+            </w:pPr>
+            <w:r>
+              <w:rPr>
+                <w:noProof/>
+                <w:lang w:bidi="km-KH"/>
+              </w:rPr>
+              <w:drawing>
+                <wp:inline distT="0" distB="0" distL="0" distR="0">
+                  <wp:extent cx="2306320" cy="1648878"/>
+                  <wp:effectExtent l="0" t="0" r="0" b="8890"/>
+                  <wp:docPr id="24" name="Picture 24" descr="EN AW 6060 Standard Aluminum Extrusions Heat Treated Shape Optional"/>
+                  <wp:cNvGraphicFramePr>
+                    <a:graphicFrameLocks xmlns:a="http://schemas.openxmlformats.org/drawingml/2006/main" noChangeAspect="1"/>
+                  </wp:cNvGraphicFramePr>
+                  <a:graphic xmlns:a="http://schemas.openxmlformats.org/drawingml/2006/main">
+                    <a:graphicData uri="http://schemas.openxmlformats.org/drawingml/2006/picture">
+                      <pic:pic xmlns:pic="http://schemas.openxmlformats.org/drawingml/2006/picture">
+                        <pic:nvPicPr>
+                          <pic:cNvPr id="0" name="Picture 17" descr="EN AW 6060 Standard Aluminum Extrusions Heat Treated Shape Optional"/>
+                          <pic:cNvPicPr>
+                            <a:picLocks noChangeAspect="1" noChangeArrowheads="1"/>
+                          </pic:cNvPicPr>
+                        </pic:nvPicPr>
+                        <pic:blipFill>
+                          <a:blip r:embed="rId12" cstate="print">
+                            <a:extLst>
+                              <a:ext uri="{28A0092B-C50C-407E-A947-70E740481C1C}">
+                                <a14:useLocalDpi xmlns:a14="http://schemas.microsoft.com/office/drawing/2010/main" val="0"/>
+                              </a:ext>
+                            </a:extLst>
+                          </a:blip>
+                          <a:srcRect/>
+                          <a:stretch>
+                            <a:fillRect/>
+                          </a:stretch>
+                        </pic:blipFill>
+                        <pic:spPr bwMode="auto">
+                          <a:xfrm>
+                            <a:off x="0" y="0"/>
+                            <a:ext cx="2318893" cy="1657867"/>
+                          </a:xfrm>
+                          <a:prstGeom prst="rect">
+                            <a:avLst/>
+                          </a:prstGeom>
+                          <a:noFill/>
+                          <a:ln>
+                            <a:noFill/>
+                          </a:ln>
+                        </pic:spPr>
+                      </pic:pic>
+                    </a:graphicData>
+                  </a:graphic>
+                </wp:inline>
+              </w:drawing>
+            </w:r>
+          </w:p>
+        </w:tc>
+      </w:tr>
+      <w:tr>
+        <w:trPr>
+          <w:trHeight w:val="789"/>
+        </w:trPr>
+        <w:tc>
+          <w:tcPr>
+            <w:tcW w:w="3179" w:type="dxa"/>
+          </w:tcPr>
+          <w:p>
+            <w:r>
+              <w:t>40x40</w:t>
+            </w:r>
+          </w:p>
+        </w:tc>
+        <w:tc>
+          <w:tcPr>
+            <w:tcW w:w="3180" w:type="dxa"/>
+          </w:tcPr>
+          <w:p>
+            <w:pPr>
+              <w:spacing w:line="360" w:lineRule="auto"/>
+              <w:jc w:val="center"/>
+            </w:pPr>
+            <w:r>
+              <w:rPr>
+                <w:noProof/>
+                <w:lang w:bidi="km-KH"/>
+              </w:rPr>
+              <w:drawing>
+                <wp:inline distT="0" distB="0" distL="0" distR="0" wp14:anchorId="08083A93" wp14:editId="453CAA95">
+                  <wp:extent cx="1716693" cy="1606824"/>
+                  <wp:effectExtent l="0" t="0" r="0" b="0"/>
+                  <wp:docPr id="23" name="Picture 23"/>
+                  <wp:cNvGraphicFramePr>
+                    <a:graphicFrameLocks xmlns:a="http://schemas.openxmlformats.org/drawingml/2006/main" noChangeAspect="1"/>
+                  </wp:cNvGraphicFramePr>
+                  <a:graphic xmlns:a="http://schemas.openxmlformats.org/drawingml/2006/main">
+                    <a:graphicData uri="http://schemas.openxmlformats.org/drawingml/2006/picture">
+                      <pic:pic xmlns:pic="http://schemas.openxmlformats.org/drawingml/2006/picture">
+                        <pic:nvPicPr>
+                          <pic:cNvPr id="1" name=""/>
+                          <pic:cNvPicPr/>
+                        </pic:nvPicPr>
+                        <pic:blipFill>
+                          <a:blip r:embed="rId13"/>
+                          <a:stretch>
+                            <a:fillRect/>
+                          </a:stretch>
+                        </pic:blipFill>
+                        <pic:spPr>
+                          <a:xfrm>
+                            <a:off x="0" y="0"/>
+                            <a:ext cx="1720428" cy="1610320"/>
+                          </a:xfrm>
+                          <a:prstGeom prst="rect">
+                            <a:avLst/>
+                          </a:prstGeom>
+                        </pic:spPr>
+                      </pic:pic>
+                    </a:graphicData>
+                  </a:graphic>
+                </wp:inline>
+              </w:drawing>
+            </w:r>
+          </w:p>
+        </w:tc>
+      </w:tr>
+      <w:tr>
+        <w:trPr>
+          <w:trHeight w:val="789"/>
+        </w:trPr>
+        <w:tc>
+          <w:tcPr>
+            <w:tcW w:w="3179" w:type="dxa"/>
+          </w:tcPr>
+          <w:p>
+            <w:r>
+              <w:t>C-Beam</w:t>
+            </w:r>
+          </w:p>
+        </w:tc>
+        <w:tc>
+          <w:tcPr>
+            <w:tcW w:w="3180" w:type="dxa"/>
+          </w:tcPr>
+          <w:p>
+            <w:pPr>
+              <w:spacing w:line="360" w:lineRule="auto"/>
+              <w:jc w:val="center"/>
+            </w:pPr>
+            <w:r>
+              <w:rPr>
+                <w:noProof/>
+                <w:lang w:bidi="km-KH"/>
+              </w:rPr>
+              <w:drawing>
+                <wp:inline distT="0" distB="0" distL="0" distR="0">
+                  <wp:extent cx="1665057" cy="1249680"/>
+                  <wp:effectExtent l="0" t="0" r="0" b="7620"/>
+                  <wp:docPr id="25" name="Picture 25" descr="C Beam Linear Rail 4080 for OX CNC, V SLOT Aluminum Profile 500MM at Rs  1001/meter | Kazipur Dariyapur | Ahmedabad| ID: 19550798162"/>
+                  <wp:cNvGraphicFramePr>
+                    <a:graphicFrameLocks xmlns:a="http://schemas.openxmlformats.org/drawingml/2006/main" noChangeAspect="1"/>
+                  </wp:cNvGraphicFramePr>
+                  <a:graphic xmlns:a="http://schemas.openxmlformats.org/drawingml/2006/main">
+                    <a:graphicData uri="http://schemas.openxmlformats.org/drawingml/2006/picture">
+                      <pic:pic xmlns:pic="http://schemas.openxmlformats.org/drawingml/2006/picture">
+                        <pic:nvPicPr>
+                          <pic:cNvPr id="0" name="Picture 19" descr="C Beam Linear Rail 4080 for OX CNC, V SLOT Aluminum Profile 500MM at Rs  1001/meter | Kazipur Dariyapur | Ahmedabad| ID: 19550798162"/>
+                          <pic:cNvPicPr>
+                            <a:picLocks noChangeAspect="1" noChangeArrowheads="1"/>
+                          </pic:cNvPicPr>
+                        </pic:nvPicPr>
+                        <pic:blipFill>
+                          <a:blip r:embed="rId14" cstate="print">
+                            <a:extLst>
+                              <a:ext uri="{28A0092B-C50C-407E-A947-70E740481C1C}">
+                                <a14:useLocalDpi xmlns:a14="http://schemas.microsoft.com/office/drawing/2010/main" val="0"/>
+                              </a:ext>
+                            </a:extLst>
+                          </a:blip>
+                          <a:srcRect/>
+                          <a:stretch>
+                            <a:fillRect/>
+                          </a:stretch>
+                        </pic:blipFill>
+                        <pic:spPr bwMode="auto">
+                          <a:xfrm>
+                            <a:off x="0" y="0"/>
+                            <a:ext cx="1676984" cy="1258631"/>
+                          </a:xfrm>
+                          <a:prstGeom prst="rect">
+                            <a:avLst/>
+                          </a:prstGeom>
+                          <a:noFill/>
+                          <a:ln>
+                            <a:noFill/>
+                          </a:ln>
+                        </pic:spPr>
+                      </pic:pic>
+                    </a:graphicData>
+                  </a:graphic>
+                </wp:inline>
+              </w:drawing>
+            </w:r>
+          </w:p>
+        </w:tc>
+      </w:tr>
+    </w:tbl>
+    <w:p>
+      <w:pPr>
+        <w:spacing w:line="360" w:lineRule="auto"/>
+        <w:jc w:val="both"/>
+      </w:pPr>
+      <w:r>
+        <w:rPr>
+          <w:noProof/>
+        </w:rPr>
+        <mc:AlternateContent>
+          <mc:Choice Requires="wps">
+            <w:drawing>
+              <wp:anchor distT="0" distB="0" distL="114300" distR="114300" simplePos="0" relativeHeight="251679744" behindDoc="0" locked="0" layoutInCell="1" allowOverlap="1" wp14:anchorId="7F65A748" wp14:editId="79CF7176">
+                <wp:simplePos x="0" y="0"/>
+                <wp:positionH relativeFrom="column">
+                  <wp:posOffset>5713730</wp:posOffset>
+                </wp:positionH>
+                <wp:positionV relativeFrom="paragraph">
+                  <wp:posOffset>1905</wp:posOffset>
+                </wp:positionV>
+                <wp:extent cx="1086485" cy="635"/>
+                <wp:effectExtent l="0" t="0" r="0" b="0"/>
+                <wp:wrapSquare wrapText="bothSides"/>
+                <wp:docPr id="19" name="Text Box 19"/>
+                <wp:cNvGraphicFramePr/>
+                <a:graphic xmlns:a="http://schemas.openxmlformats.org/drawingml/2006/main">
+                  <a:graphicData uri="http://schemas.microsoft.com/office/word/2010/wordprocessingShape">
+                    <wps:wsp>
+                      <wps:cNvSpPr txBox="1"/>
+                      <wps:spPr>
+                        <a:xfrm>
+                          <a:off x="0" y="0"/>
+                          <a:ext cx="1086485" cy="635"/>
+                        </a:xfrm>
+                        <a:prstGeom prst="rect">
+                          <a:avLst/>
+                        </a:prstGeom>
+                        <a:solidFill>
+                          <a:prstClr val="white"/>
+                        </a:solidFill>
+                        <a:ln>
+                          <a:noFill/>
+                        </a:ln>
+                        <a:effectLst/>
+                      </wps:spPr>
+                      <wps:txbx>
+                        <w:txbxContent>
+                          <w:p>
+                            <w:pPr>
+                              <w:pStyle w:val="Caption"/>
+                              <w:rPr>
+                                <w:noProof/>
+                                <w:sz w:val="24"/>
+                                <w:szCs w:val="22"/>
+                              </w:rPr>
+                            </w:pPr>
+                          </w:p>
+                        </w:txbxContent>
+                      </wps:txbx>
+                      <wps:bodyPr rot="0" spcFirstLastPara="0" vertOverflow="overflow" horzOverflow="overflow" vert="horz" wrap="square" lIns="0" tIns="0" rIns="0" bIns="0" numCol="1" spcCol="0" rtlCol="0" fromWordArt="0" anchor="t" anchorCtr="0" forceAA="0" compatLnSpc="1">
+                        <a:prstTxWarp prst="textNoShape">
+                          <a:avLst/>
+                        </a:prstTxWarp>
+                        <a:spAutoFit/>
+                      </wps:bodyPr>
+                    </wps:wsp>
+                  </a:graphicData>
+                </a:graphic>
+              </wp:anchor>
+            </w:drawing>
+          </mc:Choice>
+          <mc:Fallback>
+            <w:pict>
+              <v:shape w14:anchorId="7F65A748" id="Text Box 19" o:spid="_x0000_s1030" type="#_x0000_t202" style="position:absolute;left:0;text-align:left;margin-left:449.9pt;margin-top:.15pt;width:85.55pt;height:.05pt;z-index:251679744;visibility:visible;mso-wrap-style:square;mso-wrap-distance-left:9pt;mso-wrap-distance-top:0;mso-wrap-distance-right:9pt;mso-wrap-distance-bottom:0;mso-position-horizontal:absolute;mso-position-horizontal-relative:text;mso-position-vertical:absolute;mso-position-vertical-relative:text;v-text-anchor:top" o:gfxdata="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" stroked="f">
+                <v:textbox style="mso-fit-shape-to-text:t" inset="0,0,0,0">
+                  <w:txbxContent>
+                    <w:p>
+                      <w:pPr>
+                        <w:pStyle w:val="Caption"/>
+                        <w:rPr>
+                          <w:noProof/>
+                          <w:sz w:val="24"/>
+                          <w:szCs w:val="22"/>
+                        </w:rPr>
+                      </w:pPr>
+                    </w:p>
+                  </w:txbxContent>
+                </v:textbox>
+                <w10:wrap type="square"/>
+              </v:shape>
+            </w:pict>
+          </mc:Fallback>
+        </mc:AlternateContent>
+      </w:r>
+    </w:p>
+    <w:p/>
+    <w:p/>
+    <w:p/>
+    <w:p>
+      <w:r>
+        <w:br w:type="page"/>
+      </w:r>
+    </w:p>
+    <w:p>
+      <w:pPr>
         <w:pStyle w:val="Heading2"/>
         <w:numPr>
           <w:ilvl w:val="0"/>
@@ -1165,7 +2137,7 @@
                     </pic:cNvPicPr>
                   </pic:nvPicPr>
                   <pic:blipFill>
-                    <a:blip r:embed="rId8" cstate="print">
+                    <a:blip r:embed="rId15" cstate="print">
                       <a:extLst>
                         <a:ext uri="{28A0092B-C50C-407E-A947-70E740481C1C}">
                           <a14:useLocalDpi xmlns:a14="http://schemas.microsoft.com/office/drawing/2010/main" val="0"/>
@@ -1287,7 +2259,7 @@
           </mc:Choice>
           <mc:Fallback>
             <w:pict>
-              <v:shape w14:anchorId="1C00C48E" id="Text Box 10" o:spid="_x0000_s1028" type="#_x0000_t202" style="position:absolute;left:0;text-align:left;margin-left:357.25pt;margin-top:334.15pt;width:172.8pt;height:.05pt;z-index:251668480;visibility:visible;mso-wrap-style:square;mso-wrap-distance-left:9pt;mso-wrap-distance-top:0;mso-wrap-distance-right:9pt;mso-wrap-distance-bottom:0;mso-position-horizontal:absolute;mso-position-horizontal-relative:text;mso-position-vertical:absolute;mso-position-vertical-relative:text;v-text-anchor:top" o:gfxdata="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" stroked="f">
+              <v:shape w14:anchorId="1C00C48E" id="Text Box 10" o:spid="_x0000_s1031" type="#_x0000_t202" style="position:absolute;left:0;text-align:left;margin-left:357.25pt;margin-top:334.15pt;width:172.8pt;height:.05pt;z-index:251668480;visibility:visible;mso-wrap-style:square;mso-wrap-distance-left:9pt;mso-wrap-distance-top:0;mso-wrap-distance-right:9pt;mso-wrap-distance-bottom:0;mso-position-horizontal:absolute;mso-position-horizontal-relative:text;mso-position-vertical:absolute;mso-position-vertical-relative:text;v-text-anchor:top" o:gfxdata="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" stroked="f">
                 <v:textbox style="mso-fit-shape-to-text:t" inset="0,0,0,0">
                   <w:txbxContent>
                     <w:p>
@@ -1398,7 +2370,7 @@
                               <w:rPr>
                                 <w:noProof/>
                               </w:rPr>
-                              <w:t>3</w:t>
+                              <w:t>5</w:t>
                             </w:r>
                             <w:r>
                               <w:fldChar w:fldCharType="end"/>
@@ -1409,6 +2381,8 @@
                             <w:r>
                               <w:t>g</w:t>
                             </w:r>
+                            <w:bookmarkStart w:id="0" w:name="_GoBack"/>
+                            <w:bookmarkEnd w:id="0"/>
                           </w:p>
                         </w:txbxContent>
                       </wps:txbx>
@@ -1426,7 +2400,7 @@
           </mc:Choice>
           <mc:Fallback>
             <w:pict>
-              <v:shape w14:anchorId="2D620C10" id="Text Box 12" o:spid="_x0000_s1029" type="#_x0000_t202" style="position:absolute;left:0;text-align:left;margin-left:359.75pt;margin-top:197.4pt;width:174.55pt;height:.05pt;z-index:251671552;visibility:visible;mso-wrap-style:square;mso-wrap-distance-left:9pt;mso-wrap-distance-top:0;mso-wrap-distance-right:9pt;mso-wrap-distance-bottom:0;mso-position-horizontal:absolute;mso-position-horizontal-relative:text;mso-position-vertical:absolute;mso-position-vertical-relative:text;v-text-anchor:top" o:gfxdata="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" stroked="f">
+              <v:shape w14:anchorId="2D620C10" id="Text Box 12" o:spid="_x0000_s1032" type="#_x0000_t202" style="position:absolute;left:0;text-align:left;margin-left:359.75pt;margin-top:197.4pt;width:174.55pt;height:.05pt;z-index:251671552;visibility:visible;mso-wrap-style:square;mso-wrap-distance-left:9pt;mso-wrap-distance-top:0;mso-wrap-distance-right:9pt;mso-wrap-distance-bottom:0;mso-position-horizontal:absolute;mso-position-horizontal-relative:text;mso-position-vertical:absolute;mso-position-vertical-relative:text;v-text-anchor:top" o:gfxdata="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" stroked="f">
                 <v:textbox style="mso-fit-shape-to-text:t" inset="0,0,0,0">
                   <w:txbxContent>
                     <w:p>
@@ -1455,7 +2429,7 @@
                         <w:rPr>
                           <w:noProof/>
                         </w:rPr>
-                        <w:t>3</w:t>
+                        <w:t>5</w:t>
                       </w:r>
                       <w:r>
                         <w:fldChar w:fldCharType="end"/>
@@ -1466,6 +2440,8 @@
                       <w:r>
                         <w:t>g</w:t>
                       </w:r>
+                      <w:bookmarkStart w:id="1" w:name="_GoBack"/>
+                      <w:bookmarkEnd w:id="1"/>
                     </w:p>
                   </w:txbxContent>
                 </v:textbox>
@@ -1506,7 +2482,7 @@
                     </pic:cNvPicPr>
                   </pic:nvPicPr>
                   <pic:blipFill>
-                    <a:blip r:embed="rId9" cstate="print">
+                    <a:blip r:embed="rId16" cstate="print">
                       <a:extLst>
                         <a:ext uri="{28A0092B-C50C-407E-A947-70E740481C1C}">
                           <a14:useLocalDpi xmlns:a14="http://schemas.microsoft.com/office/drawing/2010/main" val="0"/>
@@ -1584,7 +2560,7 @@
                     <pic:cNvPicPr/>
                   </pic:nvPicPr>
                   <pic:blipFill>
-                    <a:blip r:embed="rId10"/>
+                    <a:blip r:embed="rId17"/>
                     <a:stretch>
                       <a:fillRect/>
                     </a:stretch>
@@ -1611,8 +2587,6 @@
         <w:ind w:firstLine="360"/>
         <w:jc w:val="both"/>
       </w:pPr>
-      <w:bookmarkStart w:id="0" w:name="_GoBack"/>
-      <w:bookmarkEnd w:id="0"/>
     </w:p>
     <w:p>
       <w:pPr>
@@ -3344,6 +4318,32 @@
       <w:szCs w:val="18"/>
     </w:rPr>
   </w:style>
+  <w:style w:type="table" w:styleId="TableGrid">
+    <w:name w:val="Table Grid"/>
+    <w:basedOn w:val="TableNormal"/>
+    <w:uiPriority w:val="39"/>
+    <w:rsid w:val="00730487"/>
+    <w:pPr>
+      <w:spacing w:after="0" w:line="240" w:lineRule="auto"/>
+    </w:pPr>
+    <w:tblPr>
+      <w:tblInd w:w="0" w:type="dxa"/>
+      <w:tblBorders>
+        <w:top w:val="single" w:sz="4" w:space="0" w:color="auto"/>
+        <w:left w:val="single" w:sz="4" w:space="0" w:color="auto"/>
+        <w:bottom w:val="single" w:sz="4" w:space="0" w:color="auto"/>
+        <w:right w:val="single" w:sz="4" w:space="0" w:color="auto"/>
+        <w:insideH w:val="single" w:sz="4" w:space="0" w:color="auto"/>
+        <w:insideV w:val="single" w:sz="4" w:space="0" w:color="auto"/>
+      </w:tblBorders>
+      <w:tblCellMar>
+        <w:top w:w="0" w:type="dxa"/>
+        <w:left w:w="108" w:type="dxa"/>
+        <w:bottom w:w="0" w:type="dxa"/>
+        <w:right w:w="108" w:type="dxa"/>
+      </w:tblCellMar>
+    </w:tblPr>
+  </w:style>
 </w:styles>
 </file>
 

</xml_diff>